<commit_message>
Formatting Steef-jan labs with the GIB template
</commit_message>
<xml_diff>
--- a/2019/Labs/Build an Azure Function.docx
+++ b/2019/Labs/Build an Azure Function.docx
@@ -103,18 +103,16 @@
           <w:sz w:val="40"/>
           <w:szCs w:val="40"/>
         </w:rPr>
-        <w:t xml:space="preserve"> </w:t>
-      </w:r>
-      <w:proofErr w:type="spellStart"/>
+        <w:t xml:space="preserve"> Wigger</w:t>
+      </w:r>
       <w:r>
         <w:rPr>
           <w:i/>
           <w:sz w:val="40"/>
           <w:szCs w:val="40"/>
         </w:rPr>
-        <w:t>Wigger</w:t>
-      </w:r>
-      <w:proofErr w:type="spellEnd"/>
+        <w:t>s</w:t>
+      </w:r>
     </w:p>
     <w:p>
       <w:pPr>
@@ -196,6 +194,8 @@
             <w:t>Contents</w:t>
           </w:r>
         </w:p>
+        <w:bookmarkStart w:id="0" w:name="_GoBack"/>
+        <w:bookmarkEnd w:id="0"/>
         <w:p>
           <w:pPr>
             <w:pStyle w:val="TOC1"/>
@@ -217,7 +217,77 @@
           <w:r>
             <w:fldChar w:fldCharType="separate"/>
           </w:r>
-          <w:hyperlink w:anchor="_Toc536652570" w:history="1">
+          <w:hyperlink w:anchor="_Toc4619090" w:history="1">
+            <w:r>
+              <w:rPr>
+                <w:rStyle w:val="Hyperlink"/>
+                <w:noProof/>
+              </w:rPr>
+              <w:t>Introduction</w:t>
+            </w:r>
+            <w:r>
+              <w:rPr>
+                <w:noProof/>
+                <w:webHidden/>
+              </w:rPr>
+              <w:tab/>
+            </w:r>
+            <w:r>
+              <w:rPr>
+                <w:noProof/>
+                <w:webHidden/>
+              </w:rPr>
+              <w:fldChar w:fldCharType="begin"/>
+            </w:r>
+            <w:r>
+              <w:rPr>
+                <w:noProof/>
+                <w:webHidden/>
+              </w:rPr>
+              <w:instrText xml:space="preserve"> PAGEREF _Toc4619090 \h </w:instrText>
+            </w:r>
+            <w:r>
+              <w:rPr>
+                <w:noProof/>
+                <w:webHidden/>
+              </w:rPr>
+            </w:r>
+            <w:r>
+              <w:rPr>
+                <w:noProof/>
+                <w:webHidden/>
+              </w:rPr>
+              <w:fldChar w:fldCharType="separate"/>
+            </w:r>
+            <w:r>
+              <w:rPr>
+                <w:noProof/>
+                <w:webHidden/>
+              </w:rPr>
+              <w:t>3</w:t>
+            </w:r>
+            <w:r>
+              <w:rPr>
+                <w:noProof/>
+                <w:webHidden/>
+              </w:rPr>
+              <w:fldChar w:fldCharType="end"/>
+            </w:r>
+          </w:hyperlink>
+        </w:p>
+        <w:p>
+          <w:pPr>
+            <w:pStyle w:val="TOC2"/>
+            <w:tabs>
+              <w:tab w:val="right" w:leader="dot" w:pos="9350"/>
+            </w:tabs>
+            <w:rPr>
+              <w:rFonts w:eastAsiaTheme="minorEastAsia"/>
+              <w:noProof/>
+              <w:lang w:val="en-NZ" w:eastAsia="en-NZ"/>
+            </w:rPr>
+          </w:pPr>
+          <w:hyperlink w:anchor="_Toc4619091" w:history="1">
             <w:r>
               <w:rPr>
                 <w:rStyle w:val="Hyperlink"/>
@@ -244,7 +314,147 @@
                 <w:noProof/>
                 <w:webHidden/>
               </w:rPr>
-              <w:instrText xml:space="preserve"> PAGEREF _Toc536652570 \h </w:instrText>
+              <w:instrText xml:space="preserve"> PAGEREF _Toc4619091 \h </w:instrText>
+            </w:r>
+            <w:r>
+              <w:rPr>
+                <w:noProof/>
+                <w:webHidden/>
+              </w:rPr>
+            </w:r>
+            <w:r>
+              <w:rPr>
+                <w:noProof/>
+                <w:webHidden/>
+              </w:rPr>
+              <w:fldChar w:fldCharType="separate"/>
+            </w:r>
+            <w:r>
+              <w:rPr>
+                <w:noProof/>
+                <w:webHidden/>
+              </w:rPr>
+              <w:t>3</w:t>
+            </w:r>
+            <w:r>
+              <w:rPr>
+                <w:noProof/>
+                <w:webHidden/>
+              </w:rPr>
+              <w:fldChar w:fldCharType="end"/>
+            </w:r>
+          </w:hyperlink>
+        </w:p>
+        <w:p>
+          <w:pPr>
+            <w:pStyle w:val="TOC2"/>
+            <w:tabs>
+              <w:tab w:val="right" w:leader="dot" w:pos="9350"/>
+            </w:tabs>
+            <w:rPr>
+              <w:rFonts w:eastAsiaTheme="minorEastAsia"/>
+              <w:noProof/>
+              <w:lang w:val="en-NZ" w:eastAsia="en-NZ"/>
+            </w:rPr>
+          </w:pPr>
+          <w:hyperlink w:anchor="_Toc4619092" w:history="1">
+            <w:r>
+              <w:rPr>
+                <w:rStyle w:val="Hyperlink"/>
+                <w:noProof/>
+              </w:rPr>
+              <w:t>Prerequisites</w:t>
+            </w:r>
+            <w:r>
+              <w:rPr>
+                <w:noProof/>
+                <w:webHidden/>
+              </w:rPr>
+              <w:tab/>
+            </w:r>
+            <w:r>
+              <w:rPr>
+                <w:noProof/>
+                <w:webHidden/>
+              </w:rPr>
+              <w:fldChar w:fldCharType="begin"/>
+            </w:r>
+            <w:r>
+              <w:rPr>
+                <w:noProof/>
+                <w:webHidden/>
+              </w:rPr>
+              <w:instrText xml:space="preserve"> PAGEREF _Toc4619092 \h </w:instrText>
+            </w:r>
+            <w:r>
+              <w:rPr>
+                <w:noProof/>
+                <w:webHidden/>
+              </w:rPr>
+            </w:r>
+            <w:r>
+              <w:rPr>
+                <w:noProof/>
+                <w:webHidden/>
+              </w:rPr>
+              <w:fldChar w:fldCharType="separate"/>
+            </w:r>
+            <w:r>
+              <w:rPr>
+                <w:noProof/>
+                <w:webHidden/>
+              </w:rPr>
+              <w:t>3</w:t>
+            </w:r>
+            <w:r>
+              <w:rPr>
+                <w:noProof/>
+                <w:webHidden/>
+              </w:rPr>
+              <w:fldChar w:fldCharType="end"/>
+            </w:r>
+          </w:hyperlink>
+        </w:p>
+        <w:p>
+          <w:pPr>
+            <w:pStyle w:val="TOC2"/>
+            <w:tabs>
+              <w:tab w:val="right" w:leader="dot" w:pos="9350"/>
+            </w:tabs>
+            <w:rPr>
+              <w:rFonts w:eastAsiaTheme="minorEastAsia"/>
+              <w:noProof/>
+              <w:lang w:val="en-NZ" w:eastAsia="en-NZ"/>
+            </w:rPr>
+          </w:pPr>
+          <w:hyperlink w:anchor="_Toc4619093" w:history="1">
+            <w:r>
+              <w:rPr>
+                <w:rStyle w:val="Hyperlink"/>
+                <w:noProof/>
+              </w:rPr>
+              <w:t>Summary</w:t>
+            </w:r>
+            <w:r>
+              <w:rPr>
+                <w:noProof/>
+                <w:webHidden/>
+              </w:rPr>
+              <w:tab/>
+            </w:r>
+            <w:r>
+              <w:rPr>
+                <w:noProof/>
+                <w:webHidden/>
+              </w:rPr>
+              <w:fldChar w:fldCharType="begin"/>
+            </w:r>
+            <w:r>
+              <w:rPr>
+                <w:noProof/>
+                <w:webHidden/>
+              </w:rPr>
+              <w:instrText xml:space="preserve"> PAGEREF _Toc4619093 \h </w:instrText>
             </w:r>
             <w:r>
               <w:rPr>
@@ -287,13 +497,13 @@
               <w:lang w:val="en-NZ" w:eastAsia="en-NZ"/>
             </w:rPr>
           </w:pPr>
-          <w:hyperlink w:anchor="_Toc536652571" w:history="1">
+          <w:hyperlink w:anchor="_Toc4619094" w:history="1">
             <w:r>
               <w:rPr>
                 <w:rStyle w:val="Hyperlink"/>
                 <w:noProof/>
               </w:rPr>
-              <w:t>Prerequisites</w:t>
+              <w:t>Step 1 - Create a resource group</w:t>
             </w:r>
             <w:r>
               <w:rPr>
@@ -314,7 +524,7 @@
                 <w:noProof/>
                 <w:webHidden/>
               </w:rPr>
-              <w:instrText xml:space="preserve"> PAGEREF _Toc536652571 \h </w:instrText>
+              <w:instrText xml:space="preserve"> PAGEREF _Toc4619094 \h </w:instrText>
             </w:r>
             <w:r>
               <w:rPr>
@@ -334,7 +544,7 @@
                 <w:noProof/>
                 <w:webHidden/>
               </w:rPr>
-              <w:t>3</w:t>
+              <w:t>4</w:t>
             </w:r>
             <w:r>
               <w:rPr>
@@ -357,13 +567,13 @@
               <w:lang w:val="en-NZ" w:eastAsia="en-NZ"/>
             </w:rPr>
           </w:pPr>
-          <w:hyperlink w:anchor="_Toc536652572" w:history="1">
+          <w:hyperlink w:anchor="_Toc4619095" w:history="1">
             <w:r>
               <w:rPr>
                 <w:rStyle w:val="Hyperlink"/>
                 <w:noProof/>
               </w:rPr>
-              <w:t>Step-by-step guide</w:t>
+              <w:t>Step 2 – Provision a Storage Account</w:t>
             </w:r>
             <w:r>
               <w:rPr>
@@ -384,7 +594,7 @@
                 <w:noProof/>
                 <w:webHidden/>
               </w:rPr>
-              <w:instrText xml:space="preserve"> PAGEREF _Toc536652572 \h </w:instrText>
+              <w:instrText xml:space="preserve"> PAGEREF _Toc4619095 \h </w:instrText>
             </w:r>
             <w:r>
               <w:rPr>
@@ -404,7 +614,7 @@
                 <w:noProof/>
                 <w:webHidden/>
               </w:rPr>
-              <w:t>3</w:t>
+              <w:t>5</w:t>
             </w:r>
             <w:r>
               <w:rPr>
@@ -417,7 +627,7 @@
         </w:p>
         <w:p>
           <w:pPr>
-            <w:pStyle w:val="TOC2"/>
+            <w:pStyle w:val="TOC1"/>
             <w:tabs>
               <w:tab w:val="right" w:leader="dot" w:pos="9350"/>
             </w:tabs>
@@ -427,13 +637,13 @@
               <w:lang w:val="en-NZ" w:eastAsia="en-NZ"/>
             </w:rPr>
           </w:pPr>
-          <w:hyperlink w:anchor="_Toc536652573" w:history="1">
+          <w:hyperlink w:anchor="_Toc4619096" w:history="1">
             <w:r>
               <w:rPr>
                 <w:rStyle w:val="Hyperlink"/>
                 <w:noProof/>
               </w:rPr>
-              <w:t>Step 01</w:t>
+              <w:t>Step 3 – Create a container</w:t>
             </w:r>
             <w:r>
               <w:rPr>
@@ -454,7 +664,7 @@
                 <w:noProof/>
                 <w:webHidden/>
               </w:rPr>
-              <w:instrText xml:space="preserve"> PAGEREF _Toc536652573 \h </w:instrText>
+              <w:instrText xml:space="preserve"> PAGEREF _Toc4619096 \h </w:instrText>
             </w:r>
             <w:r>
               <w:rPr>
@@ -474,7 +684,7 @@
                 <w:noProof/>
                 <w:webHidden/>
               </w:rPr>
-              <w:t>3</w:t>
+              <w:t>7</w:t>
             </w:r>
             <w:r>
               <w:rPr>
@@ -487,7 +697,7 @@
         </w:p>
         <w:p>
           <w:pPr>
-            <w:pStyle w:val="TOC2"/>
+            <w:pStyle w:val="TOC1"/>
             <w:tabs>
               <w:tab w:val="right" w:leader="dot" w:pos="9350"/>
             </w:tabs>
@@ -497,13 +707,13 @@
               <w:lang w:val="en-NZ" w:eastAsia="en-NZ"/>
             </w:rPr>
           </w:pPr>
-          <w:hyperlink w:anchor="_Toc536652574" w:history="1">
+          <w:hyperlink w:anchor="_Toc4619097" w:history="1">
             <w:r>
               <w:rPr>
                 <w:rStyle w:val="Hyperlink"/>
                 <w:noProof/>
               </w:rPr>
-              <w:t>Step 02</w:t>
+              <w:t>Step 4 – Provision a Function App</w:t>
             </w:r>
             <w:r>
               <w:rPr>
@@ -524,7 +734,7 @@
                 <w:noProof/>
                 <w:webHidden/>
               </w:rPr>
-              <w:instrText xml:space="preserve"> PAGEREF _Toc536652574 \h </w:instrText>
+              <w:instrText xml:space="preserve"> PAGEREF _Toc4619097 \h </w:instrText>
             </w:r>
             <w:r>
               <w:rPr>
@@ -544,7 +754,217 @@
                 <w:noProof/>
                 <w:webHidden/>
               </w:rPr>
-              <w:t>3</w:t>
+              <w:t>8</w:t>
+            </w:r>
+            <w:r>
+              <w:rPr>
+                <w:noProof/>
+                <w:webHidden/>
+              </w:rPr>
+              <w:fldChar w:fldCharType="end"/>
+            </w:r>
+          </w:hyperlink>
+        </w:p>
+        <w:p>
+          <w:pPr>
+            <w:pStyle w:val="TOC1"/>
+            <w:tabs>
+              <w:tab w:val="right" w:leader="dot" w:pos="9350"/>
+            </w:tabs>
+            <w:rPr>
+              <w:rFonts w:eastAsiaTheme="minorEastAsia"/>
+              <w:noProof/>
+              <w:lang w:val="en-NZ" w:eastAsia="en-NZ"/>
+            </w:rPr>
+          </w:pPr>
+          <w:hyperlink w:anchor="_Toc4619098" w:history="1">
+            <w:r>
+              <w:rPr>
+                <w:rStyle w:val="Hyperlink"/>
+                <w:noProof/>
+              </w:rPr>
+              <w:t>Step 5 – Add the Azure Function</w:t>
+            </w:r>
+            <w:r>
+              <w:rPr>
+                <w:noProof/>
+                <w:webHidden/>
+              </w:rPr>
+              <w:tab/>
+            </w:r>
+            <w:r>
+              <w:rPr>
+                <w:noProof/>
+                <w:webHidden/>
+              </w:rPr>
+              <w:fldChar w:fldCharType="begin"/>
+            </w:r>
+            <w:r>
+              <w:rPr>
+                <w:noProof/>
+                <w:webHidden/>
+              </w:rPr>
+              <w:instrText xml:space="preserve"> PAGEREF _Toc4619098 \h </w:instrText>
+            </w:r>
+            <w:r>
+              <w:rPr>
+                <w:noProof/>
+                <w:webHidden/>
+              </w:rPr>
+            </w:r>
+            <w:r>
+              <w:rPr>
+                <w:noProof/>
+                <w:webHidden/>
+              </w:rPr>
+              <w:fldChar w:fldCharType="separate"/>
+            </w:r>
+            <w:r>
+              <w:rPr>
+                <w:noProof/>
+                <w:webHidden/>
+              </w:rPr>
+              <w:t>12</w:t>
+            </w:r>
+            <w:r>
+              <w:rPr>
+                <w:noProof/>
+                <w:webHidden/>
+              </w:rPr>
+              <w:fldChar w:fldCharType="end"/>
+            </w:r>
+          </w:hyperlink>
+        </w:p>
+        <w:p>
+          <w:pPr>
+            <w:pStyle w:val="TOC1"/>
+            <w:tabs>
+              <w:tab w:val="right" w:leader="dot" w:pos="9350"/>
+            </w:tabs>
+            <w:rPr>
+              <w:rFonts w:eastAsiaTheme="minorEastAsia"/>
+              <w:noProof/>
+              <w:lang w:val="en-NZ" w:eastAsia="en-NZ"/>
+            </w:rPr>
+          </w:pPr>
+          <w:hyperlink w:anchor="_Toc4619099" w:history="1">
+            <w:r>
+              <w:rPr>
+                <w:rStyle w:val="Hyperlink"/>
+                <w:noProof/>
+              </w:rPr>
+              <w:t>Step 6 – Create Cognitive Service API Instance</w:t>
+            </w:r>
+            <w:r>
+              <w:rPr>
+                <w:noProof/>
+                <w:webHidden/>
+              </w:rPr>
+              <w:tab/>
+            </w:r>
+            <w:r>
+              <w:rPr>
+                <w:noProof/>
+                <w:webHidden/>
+              </w:rPr>
+              <w:fldChar w:fldCharType="begin"/>
+            </w:r>
+            <w:r>
+              <w:rPr>
+                <w:noProof/>
+                <w:webHidden/>
+              </w:rPr>
+              <w:instrText xml:space="preserve"> PAGEREF _Toc4619099 \h </w:instrText>
+            </w:r>
+            <w:r>
+              <w:rPr>
+                <w:noProof/>
+                <w:webHidden/>
+              </w:rPr>
+            </w:r>
+            <w:r>
+              <w:rPr>
+                <w:noProof/>
+                <w:webHidden/>
+              </w:rPr>
+              <w:fldChar w:fldCharType="separate"/>
+            </w:r>
+            <w:r>
+              <w:rPr>
+                <w:noProof/>
+                <w:webHidden/>
+              </w:rPr>
+              <w:t>20</w:t>
+            </w:r>
+            <w:r>
+              <w:rPr>
+                <w:noProof/>
+                <w:webHidden/>
+              </w:rPr>
+              <w:fldChar w:fldCharType="end"/>
+            </w:r>
+          </w:hyperlink>
+        </w:p>
+        <w:p>
+          <w:pPr>
+            <w:pStyle w:val="TOC1"/>
+            <w:tabs>
+              <w:tab w:val="right" w:leader="dot" w:pos="9350"/>
+            </w:tabs>
+            <w:rPr>
+              <w:rFonts w:eastAsiaTheme="minorEastAsia"/>
+              <w:noProof/>
+              <w:lang w:val="en-NZ" w:eastAsia="en-NZ"/>
+            </w:rPr>
+          </w:pPr>
+          <w:hyperlink w:anchor="_Toc4619100" w:history="1">
+            <w:r>
+              <w:rPr>
+                <w:rStyle w:val="Hyperlink"/>
+                <w:noProof/>
+              </w:rPr>
+              <w:t>Step 7 - Test the Azure Function</w:t>
+            </w:r>
+            <w:r>
+              <w:rPr>
+                <w:noProof/>
+                <w:webHidden/>
+              </w:rPr>
+              <w:tab/>
+            </w:r>
+            <w:r>
+              <w:rPr>
+                <w:noProof/>
+                <w:webHidden/>
+              </w:rPr>
+              <w:fldChar w:fldCharType="begin"/>
+            </w:r>
+            <w:r>
+              <w:rPr>
+                <w:noProof/>
+                <w:webHidden/>
+              </w:rPr>
+              <w:instrText xml:space="preserve"> PAGEREF _Toc4619100 \h </w:instrText>
+            </w:r>
+            <w:r>
+              <w:rPr>
+                <w:noProof/>
+                <w:webHidden/>
+              </w:rPr>
+            </w:r>
+            <w:r>
+              <w:rPr>
+                <w:noProof/>
+                <w:webHidden/>
+              </w:rPr>
+              <w:fldChar w:fldCharType="separate"/>
+            </w:r>
+            <w:r>
+              <w:rPr>
+                <w:noProof/>
+                <w:webHidden/>
+              </w:rPr>
+              <w:t>23</w:t>
             </w:r>
             <w:r>
               <w:rPr>
@@ -582,10 +1002,12 @@
       <w:pPr>
         <w:pStyle w:val="Heading1"/>
       </w:pPr>
+      <w:bookmarkStart w:id="1" w:name="_Toc4619090"/>
       <w:r>
         <w:lastRenderedPageBreak/>
         <w:t>Introduction</w:t>
       </w:r>
+      <w:bookmarkEnd w:id="1"/>
     </w:p>
     <w:p>
       <w:pPr>
@@ -624,19 +1046,7 @@
         <w:rPr>
           <w:color w:val="333333"/>
         </w:rPr>
-        <w:t>In this lab, you will create an Azure Function that monitors a blob container in Azure Storage for new images, and then performs an automated analysis of the images using the Microsoft</w:t>
-      </w:r>
-      <w:r>
-        <w:rPr>
-          <w:color w:val="333333"/>
-        </w:rPr>
-        <w:t xml:space="preserve"> </w:t>
-      </w:r>
-      <w:r>
-        <w:rPr>
-          <w:color w:val="333333"/>
-        </w:rPr>
-        <w:t>Cognitive Services</w:t>
+        <w:t>In this lab, you will create an Azure Function that monitors a blob container in Azure Storage for new images, and then performs an automated analysis of the images using the Microsoft Cognitive Services</w:t>
       </w:r>
       <w:hyperlink r:id="rId9" w:history="1">
         <w:r>
@@ -707,35 +1117,28 @@
         <w:rPr>
           <w:color w:val="333333"/>
         </w:rPr>
-        <w:t xml:space="preserve"> Individually, The Azure Function will analyze each</w:t>
-      </w:r>
-      <w:r>
-        <w:rPr>
-          <w:color w:val="333333"/>
-        </w:rPr>
+        <w:t xml:space="preserve"> Individually, The Azure Function will analyze each picture that is uploaded to the container for adult or racy content and create a copy of the image in another container. Images that contain adult or racy content will be copied to one container, and images that do not include adult or racy content will be reproduced to another. Also, the scores returned by the Computer Vision API will be stored in blob metadata. </w:t>
+      </w:r>
+    </w:p>
+    <w:p>
+      <w:pPr>
+        <w:spacing w:after="57" w:line="256" w:lineRule="auto"/>
+      </w:pPr>
+      <w:r>
         <w:t xml:space="preserve"> </w:t>
       </w:r>
-      <w:r>
-        <w:rPr>
-          <w:color w:val="333333"/>
-        </w:rPr>
-        <w:t xml:space="preserve">picture that is uploaded to the container for adult or racy content and create a copy of the image in another container. Images that contain adult or racy content will be copied to one container, and images that do not include adult or racy content will be reproduced to another. Also, the scores returned by the Computer Vision API will be stored in blob metadata. </w:t>
-      </w:r>
-    </w:p>
-    <w:p>
-      <w:pPr>
-        <w:spacing w:after="57" w:line="256" w:lineRule="auto"/>
-      </w:pPr>
+    </w:p>
+    <w:p>
+      <w:pPr>
+        <w:pStyle w:val="Heading2"/>
+      </w:pPr>
+      <w:bookmarkStart w:id="2" w:name="_Toc4619091"/>
+      <w:r>
+        <w:t>Objective</w:t>
+      </w:r>
+      <w:bookmarkEnd w:id="2"/>
       <w:r>
         <w:t xml:space="preserve"> </w:t>
-      </w:r>
-    </w:p>
-    <w:p>
-      <w:pPr>
-        <w:pStyle w:val="Heading2"/>
-      </w:pPr>
-      <w:r>
-        <w:t xml:space="preserve">Objective </w:t>
       </w:r>
     </w:p>
     <w:p>
@@ -804,8 +1207,13 @@
         <w:pStyle w:val="Heading2"/>
         <w:ind w:left="-5"/>
       </w:pPr>
-      <w:r>
-        <w:t xml:space="preserve">Prerequisites </w:t>
+      <w:bookmarkStart w:id="3" w:name="_Toc4619092"/>
+      <w:r>
+        <w:t>Prerequisites</w:t>
+      </w:r>
+      <w:bookmarkEnd w:id="3"/>
+      <w:r>
+        <w:t xml:space="preserve"> </w:t>
       </w:r>
     </w:p>
     <w:p>
@@ -847,9 +1255,11 @@
       <w:pPr>
         <w:pStyle w:val="Heading2"/>
       </w:pPr>
+      <w:bookmarkStart w:id="4" w:name="_Toc4619093"/>
       <w:r>
         <w:t>Summary</w:t>
       </w:r>
+      <w:bookmarkEnd w:id="4"/>
     </w:p>
     <w:p>
       <w:pPr>
@@ -857,15 +1267,7 @@
         <w:ind w:right="766"/>
       </w:pPr>
       <w:r>
-        <w:t xml:space="preserve">To build the solution in this lab, you </w:t>
-      </w:r>
-      <w:proofErr w:type="gramStart"/>
-      <w:r>
-        <w:t>have to</w:t>
-      </w:r>
-      <w:proofErr w:type="gramEnd"/>
-      <w:r>
-        <w:t xml:space="preserve"> follow the steps described in this section. From a high-level view the steps are: </w:t>
+        <w:t xml:space="preserve">To build the solution in this lab, you have to follow the steps described in this section. From a high-level view the steps are: </w:t>
       </w:r>
     </w:p>
     <w:p>
@@ -937,9 +1339,14 @@
         <w:pStyle w:val="Heading1"/>
         <w:ind w:left="-5"/>
       </w:pPr>
+      <w:bookmarkStart w:id="5" w:name="_Toc4619094"/>
       <w:r>
         <w:lastRenderedPageBreak/>
-        <w:t xml:space="preserve">Step 1 - Create a resource group </w:t>
+        <w:t>Step 1 - Create a resource group</w:t>
+      </w:r>
+      <w:bookmarkEnd w:id="5"/>
+      <w:r>
+        <w:t xml:space="preserve"> </w:t>
       </w:r>
     </w:p>
     <w:p>
@@ -1175,9 +1582,14 @@
         <w:pStyle w:val="Heading1"/>
         <w:ind w:left="-5"/>
       </w:pPr>
+      <w:bookmarkStart w:id="6" w:name="_Toc4619095"/>
       <w:r>
         <w:lastRenderedPageBreak/>
-        <w:t xml:space="preserve">Step 2 – Provision a Storage Account </w:t>
+        <w:t>Step 2 – Provision a Storage Account</w:t>
+      </w:r>
+      <w:bookmarkEnd w:id="6"/>
+      <w:r>
+        <w:t xml:space="preserve"> </w:t>
       </w:r>
     </w:p>
     <w:p>
@@ -1347,13 +1759,8 @@
         <w:spacing w:after="22" w:line="247" w:lineRule="auto"/>
         <w:ind w:right="766" w:hanging="360"/>
       </w:pPr>
-      <w:proofErr w:type="gramStart"/>
-      <w:r>
-        <w:t>Again</w:t>
-      </w:r>
-      <w:proofErr w:type="gramEnd"/>
-      <w:r>
-        <w:t xml:space="preserve"> a new pane will appear, and here you can start specifying a few properties for your Storage Account. </w:t>
+      <w:r>
+        <w:t xml:space="preserve">Again a new pane will appear, and here you can start specifying a few properties for your Storage Account. </w:t>
       </w:r>
     </w:p>
     <w:p>
@@ -1374,6 +1781,9 @@
         <w:jc w:val="center"/>
       </w:pPr>
       <w:r>
+        <w:rPr>
+          <w:noProof/>
+        </w:rPr>
         <w:drawing>
           <wp:inline distT="0" distB="0" distL="0" distR="0">
             <wp:extent cx="4617422" cy="4543425"/>
@@ -1502,6 +1912,9 @@
         <w:jc w:val="center"/>
       </w:pPr>
       <w:r>
+        <w:rPr>
+          <w:noProof/>
+        </w:rPr>
         <w:drawing>
           <wp:inline distT="0" distB="0" distL="0" distR="0">
             <wp:extent cx="4881880" cy="3257550"/>
@@ -1610,9 +2023,14 @@
         <w:pStyle w:val="Heading1"/>
         <w:ind w:left="-5"/>
       </w:pPr>
+      <w:bookmarkStart w:id="7" w:name="_Toc4619096"/>
       <w:r>
         <w:lastRenderedPageBreak/>
-        <w:t xml:space="preserve">Step 3 – Create a container </w:t>
+        <w:t>Step 3 – Create a container</w:t>
+      </w:r>
+      <w:bookmarkEnd w:id="7"/>
+      <w:r>
+        <w:t xml:space="preserve"> </w:t>
       </w:r>
     </w:p>
     <w:p>
@@ -1910,9 +2328,14 @@
         <w:pStyle w:val="Heading1"/>
         <w:ind w:left="-5"/>
       </w:pPr>
+      <w:bookmarkStart w:id="8" w:name="_Toc4619097"/>
       <w:r>
         <w:lastRenderedPageBreak/>
-        <w:t xml:space="preserve">Step 4 – Provision a Function App </w:t>
+        <w:t>Step 4 – Provision a Function App</w:t>
+      </w:r>
+      <w:bookmarkEnd w:id="8"/>
+      <w:r>
+        <w:t xml:space="preserve"> </w:t>
       </w:r>
     </w:p>
     <w:p>
@@ -2671,9 +3094,14 @@
         <w:pStyle w:val="Heading1"/>
         <w:ind w:left="-5"/>
       </w:pPr>
+      <w:bookmarkStart w:id="9" w:name="_Toc4619098"/>
       <w:r>
         <w:lastRenderedPageBreak/>
-        <w:t xml:space="preserve">Step 5 – Add the Azure Function </w:t>
+        <w:t>Step 5 – Add the Azure Function</w:t>
+      </w:r>
+      <w:bookmarkEnd w:id="9"/>
+      <w:r>
+        <w:t xml:space="preserve"> </w:t>
       </w:r>
     </w:p>
     <w:p>
@@ -3185,7 +3613,6 @@
         <w:t xml:space="preserve">using </w:t>
       </w:r>
       <w:proofErr w:type="spellStart"/>
-      <w:proofErr w:type="gramStart"/>
       <w:r>
         <w:rPr>
           <w:rFonts w:ascii="Courier New" w:eastAsia="Times New Roman" w:hAnsi="Courier New" w:cs="Courier New"/>
@@ -3197,7 +3624,6 @@
         <w:t>Microsoft.WindowsAzure.Storage.Blob</w:t>
       </w:r>
       <w:proofErr w:type="spellEnd"/>
-      <w:proofErr w:type="gramEnd"/>
       <w:r>
         <w:rPr>
           <w:rFonts w:ascii="Courier New" w:eastAsia="Times New Roman" w:hAnsi="Courier New" w:cs="Courier New"/>
@@ -3250,7 +3676,6 @@
         <w:t xml:space="preserve"> using </w:t>
       </w:r>
       <w:proofErr w:type="spellStart"/>
-      <w:proofErr w:type="gramStart"/>
       <w:r>
         <w:rPr>
           <w:rFonts w:ascii="Courier New" w:eastAsia="Times New Roman" w:hAnsi="Courier New" w:cs="Courier New"/>
@@ -3262,7 +3687,6 @@
         <w:t>Microsoft.WindowsAzure.Storage</w:t>
       </w:r>
       <w:proofErr w:type="spellEnd"/>
-      <w:proofErr w:type="gramEnd"/>
       <w:r>
         <w:rPr>
           <w:rFonts w:ascii="Courier New" w:eastAsia="Times New Roman" w:hAnsi="Courier New" w:cs="Courier New"/>
@@ -3315,7 +3739,6 @@
         <w:t xml:space="preserve"> using </w:t>
       </w:r>
       <w:proofErr w:type="spellStart"/>
-      <w:proofErr w:type="gramStart"/>
       <w:r>
         <w:rPr>
           <w:rFonts w:ascii="Courier New" w:eastAsia="Times New Roman" w:hAnsi="Courier New" w:cs="Courier New"/>
@@ -3327,7 +3750,6 @@
         <w:t>System.Net.Http.Headers</w:t>
       </w:r>
       <w:proofErr w:type="spellEnd"/>
-      <w:proofErr w:type="gramEnd"/>
       <w:r>
         <w:rPr>
           <w:rFonts w:ascii="Courier New" w:eastAsia="Times New Roman" w:hAnsi="Courier New" w:cs="Courier New"/>
@@ -3471,29 +3893,7 @@
           <w:szCs w:val="18"/>
           <w:lang w:val="en-NZ" w:eastAsia="en-NZ"/>
         </w:rPr>
-        <w:t xml:space="preserve"> public async static Task </w:t>
-      </w:r>
-      <w:proofErr w:type="gramStart"/>
-      <w:r>
-        <w:rPr>
-          <w:rFonts w:ascii="Courier New" w:eastAsia="Times New Roman" w:hAnsi="Courier New" w:cs="Courier New"/>
-          <w:color w:val="000000"/>
-          <w:sz w:val="18"/>
-          <w:szCs w:val="18"/>
-          <w:lang w:val="en-NZ" w:eastAsia="en-NZ"/>
-        </w:rPr>
-        <w:t>Run(</w:t>
-      </w:r>
-      <w:proofErr w:type="gramEnd"/>
-      <w:r>
-        <w:rPr>
-          <w:rFonts w:ascii="Courier New" w:eastAsia="Times New Roman" w:hAnsi="Courier New" w:cs="Courier New"/>
-          <w:color w:val="000000"/>
-          <w:sz w:val="18"/>
-          <w:szCs w:val="18"/>
-          <w:lang w:val="en-NZ" w:eastAsia="en-NZ"/>
-        </w:rPr>
-        <w:t xml:space="preserve">Stream </w:t>
+        <w:t xml:space="preserve"> public async static Task Run(Stream </w:t>
       </w:r>
       <w:proofErr w:type="spellStart"/>
       <w:r>
@@ -3622,7 +4022,6 @@
         <w:t xml:space="preserve">     </w:t>
       </w:r>
       <w:proofErr w:type="spellStart"/>
-      <w:proofErr w:type="gramStart"/>
       <w:r>
         <w:rPr>
           <w:rFonts w:ascii="Courier New" w:eastAsia="Times New Roman" w:hAnsi="Courier New" w:cs="Courier New"/>
@@ -3634,7 +4033,6 @@
         <w:t>log.Info</w:t>
       </w:r>
       <w:proofErr w:type="spellEnd"/>
-      <w:proofErr w:type="gramEnd"/>
       <w:r>
         <w:rPr>
           <w:rFonts w:ascii="Courier New" w:eastAsia="Times New Roman" w:hAnsi="Courier New" w:cs="Courier New"/>
@@ -3825,7 +4223,6 @@
         <w:t xml:space="preserve">     var result = await </w:t>
       </w:r>
       <w:proofErr w:type="spellStart"/>
-      <w:proofErr w:type="gramStart"/>
       <w:r>
         <w:rPr>
           <w:rFonts w:ascii="Courier New" w:eastAsia="Times New Roman" w:hAnsi="Courier New" w:cs="Courier New"/>
@@ -3845,18 +4242,7 @@
           <w:szCs w:val="18"/>
           <w:lang w:val="en-NZ" w:eastAsia="en-NZ"/>
         </w:rPr>
-        <w:t>(</w:t>
-      </w:r>
-      <w:proofErr w:type="gramEnd"/>
-      <w:r>
-        <w:rPr>
-          <w:rFonts w:ascii="Courier New" w:eastAsia="Times New Roman" w:hAnsi="Courier New" w:cs="Courier New"/>
-          <w:color w:val="000000"/>
-          <w:sz w:val="18"/>
-          <w:szCs w:val="18"/>
-          <w:lang w:val="en-NZ" w:eastAsia="en-NZ"/>
-        </w:rPr>
-        <w:t>array, log);</w:t>
+        <w:t>(array, log);</w:t>
       </w:r>
     </w:p>
     <w:p>
@@ -3931,7 +4317,6 @@
         <w:t xml:space="preserve">     </w:t>
       </w:r>
       <w:proofErr w:type="spellStart"/>
-      <w:proofErr w:type="gramStart"/>
       <w:r>
         <w:rPr>
           <w:rFonts w:ascii="Courier New" w:eastAsia="Times New Roman" w:hAnsi="Courier New" w:cs="Courier New"/>
@@ -3943,7 +4328,6 @@
         <w:t>log.Info</w:t>
       </w:r>
       <w:proofErr w:type="spellEnd"/>
-      <w:proofErr w:type="gramEnd"/>
       <w:r>
         <w:rPr>
           <w:rFonts w:ascii="Courier New" w:eastAsia="Times New Roman" w:hAnsi="Courier New" w:cs="Courier New"/>
@@ -4018,7 +4402,6 @@
         <w:t xml:space="preserve">     </w:t>
       </w:r>
       <w:proofErr w:type="spellStart"/>
-      <w:proofErr w:type="gramStart"/>
       <w:r>
         <w:rPr>
           <w:rFonts w:ascii="Courier New" w:eastAsia="Times New Roman" w:hAnsi="Courier New" w:cs="Courier New"/>
@@ -4030,7 +4413,6 @@
         <w:t>log.Info</w:t>
       </w:r>
       <w:proofErr w:type="spellEnd"/>
-      <w:proofErr w:type="gramEnd"/>
       <w:r>
         <w:rPr>
           <w:rFonts w:ascii="Courier New" w:eastAsia="Times New Roman" w:hAnsi="Courier New" w:cs="Courier New"/>
@@ -4105,7 +4487,6 @@
         <w:t xml:space="preserve">     </w:t>
       </w:r>
       <w:proofErr w:type="spellStart"/>
-      <w:proofErr w:type="gramStart"/>
       <w:r>
         <w:rPr>
           <w:rFonts w:ascii="Courier New" w:eastAsia="Times New Roman" w:hAnsi="Courier New" w:cs="Courier New"/>
@@ -4117,7 +4498,6 @@
         <w:t>log.Info</w:t>
       </w:r>
       <w:proofErr w:type="spellEnd"/>
-      <w:proofErr w:type="gramEnd"/>
       <w:r>
         <w:rPr>
           <w:rFonts w:ascii="Courier New" w:eastAsia="Times New Roman" w:hAnsi="Courier New" w:cs="Courier New"/>
@@ -4192,7 +4572,6 @@
         <w:t xml:space="preserve">     </w:t>
       </w:r>
       <w:proofErr w:type="spellStart"/>
-      <w:proofErr w:type="gramStart"/>
       <w:r>
         <w:rPr>
           <w:rFonts w:ascii="Courier New" w:eastAsia="Times New Roman" w:hAnsi="Courier New" w:cs="Courier New"/>
@@ -4204,7 +4583,6 @@
         <w:t>log.Info</w:t>
       </w:r>
       <w:proofErr w:type="spellEnd"/>
-      <w:proofErr w:type="gramEnd"/>
       <w:r>
         <w:rPr>
           <w:rFonts w:ascii="Courier New" w:eastAsia="Times New Roman" w:hAnsi="Courier New" w:cs="Courier New"/>
@@ -4310,27 +4688,15 @@
         <w:t xml:space="preserve">     if (</w:t>
       </w:r>
       <w:proofErr w:type="spellStart"/>
-      <w:proofErr w:type="gramStart"/>
-      <w:r>
-        <w:rPr>
-          <w:rFonts w:ascii="Courier New" w:eastAsia="Times New Roman" w:hAnsi="Courier New" w:cs="Courier New"/>
-          <w:color w:val="000000"/>
-          <w:sz w:val="18"/>
-          <w:szCs w:val="18"/>
-          <w:lang w:val="en-NZ" w:eastAsia="en-NZ"/>
-        </w:rPr>
-        <w:t>result.adult</w:t>
-      </w:r>
-      <w:proofErr w:type="gramEnd"/>
-      <w:r>
-        <w:rPr>
-          <w:rFonts w:ascii="Courier New" w:eastAsia="Times New Roman" w:hAnsi="Courier New" w:cs="Courier New"/>
-          <w:color w:val="000000"/>
-          <w:sz w:val="18"/>
-          <w:szCs w:val="18"/>
-          <w:lang w:val="en-NZ" w:eastAsia="en-NZ"/>
-        </w:rPr>
-        <w:t>.isAdultContent</w:t>
+      <w:r>
+        <w:rPr>
+          <w:rFonts w:ascii="Courier New" w:eastAsia="Times New Roman" w:hAnsi="Courier New" w:cs="Courier New"/>
+          <w:color w:val="000000"/>
+          <w:sz w:val="18"/>
+          <w:szCs w:val="18"/>
+          <w:lang w:val="en-NZ" w:eastAsia="en-NZ"/>
+        </w:rPr>
+        <w:t>result.adult.isAdultContent</w:t>
       </w:r>
       <w:proofErr w:type="spellEnd"/>
       <w:r>
@@ -4489,7 +4855,6 @@
         <w:t xml:space="preserve">         </w:t>
       </w:r>
       <w:proofErr w:type="spellStart"/>
-      <w:proofErr w:type="gramStart"/>
       <w:r>
         <w:rPr>
           <w:rFonts w:ascii="Courier New" w:eastAsia="Times New Roman" w:hAnsi="Courier New" w:cs="Courier New"/>
@@ -4512,7 +4877,6 @@
         <w:t>(</w:t>
       </w:r>
       <w:proofErr w:type="spellStart"/>
-      <w:proofErr w:type="gramEnd"/>
       <w:r>
         <w:rPr>
           <w:rFonts w:ascii="Courier New" w:eastAsia="Times New Roman" w:hAnsi="Courier New" w:cs="Courier New"/>
@@ -4740,7 +5104,6 @@
         <w:t xml:space="preserve">         </w:t>
       </w:r>
       <w:proofErr w:type="spellStart"/>
-      <w:proofErr w:type="gramStart"/>
       <w:r>
         <w:rPr>
           <w:rFonts w:ascii="Courier New" w:eastAsia="Times New Roman" w:hAnsi="Courier New" w:cs="Courier New"/>
@@ -4763,7 +5126,6 @@
         <w:t>(</w:t>
       </w:r>
       <w:proofErr w:type="spellStart"/>
-      <w:proofErr w:type="gramEnd"/>
       <w:r>
         <w:rPr>
           <w:rFonts w:ascii="Courier New" w:eastAsia="Times New Roman" w:hAnsi="Courier New" w:cs="Courier New"/>
@@ -4981,29 +5343,7 @@
           <w:szCs w:val="18"/>
           <w:lang w:val="en-NZ" w:eastAsia="en-NZ"/>
         </w:rPr>
-        <w:t>(</w:t>
-      </w:r>
-      <w:proofErr w:type="gramStart"/>
-      <w:r>
-        <w:rPr>
-          <w:rFonts w:ascii="Courier New" w:eastAsia="Times New Roman" w:hAnsi="Courier New" w:cs="Courier New"/>
-          <w:color w:val="000000"/>
-          <w:sz w:val="18"/>
-          <w:szCs w:val="18"/>
-          <w:lang w:val="en-NZ" w:eastAsia="en-NZ"/>
-        </w:rPr>
-        <w:t>byte[</w:t>
-      </w:r>
-      <w:proofErr w:type="gramEnd"/>
-      <w:r>
-        <w:rPr>
-          <w:rFonts w:ascii="Courier New" w:eastAsia="Times New Roman" w:hAnsi="Courier New" w:cs="Courier New"/>
-          <w:color w:val="000000"/>
-          <w:sz w:val="18"/>
-          <w:szCs w:val="18"/>
-          <w:lang w:val="en-NZ" w:eastAsia="en-NZ"/>
-        </w:rPr>
-        <w:t xml:space="preserve">] bytes, </w:t>
+        <w:t xml:space="preserve">(byte[] bytes, </w:t>
       </w:r>
       <w:proofErr w:type="spellStart"/>
       <w:r>
@@ -5132,7 +5472,6 @@
         <w:t xml:space="preserve"> client = new </w:t>
       </w:r>
       <w:proofErr w:type="spellStart"/>
-      <w:proofErr w:type="gramStart"/>
       <w:r>
         <w:rPr>
           <w:rFonts w:ascii="Courier New" w:eastAsia="Times New Roman" w:hAnsi="Courier New" w:cs="Courier New"/>
@@ -5152,18 +5491,7 @@
           <w:szCs w:val="18"/>
           <w:lang w:val="en-NZ" w:eastAsia="en-NZ"/>
         </w:rPr>
-        <w:t>(</w:t>
-      </w:r>
-      <w:proofErr w:type="gramEnd"/>
-      <w:r>
-        <w:rPr>
-          <w:rFonts w:ascii="Courier New" w:eastAsia="Times New Roman" w:hAnsi="Courier New" w:cs="Courier New"/>
-          <w:color w:val="000000"/>
-          <w:sz w:val="18"/>
-          <w:szCs w:val="18"/>
-          <w:lang w:val="en-NZ" w:eastAsia="en-NZ"/>
-        </w:rPr>
-        <w:t>);</w:t>
+        <w:t>();</w:t>
       </w:r>
     </w:p>
     <w:p>
@@ -5323,7 +5651,6 @@
         <w:t xml:space="preserve">     </w:t>
       </w:r>
       <w:proofErr w:type="spellStart"/>
-      <w:proofErr w:type="gramStart"/>
       <w:r>
         <w:rPr>
           <w:rFonts w:ascii="Courier New" w:eastAsia="Times New Roman" w:hAnsi="Courier New" w:cs="Courier New"/>
@@ -5335,7 +5662,6 @@
         <w:t>client.DefaultRequestHeaders.Add</w:t>
       </w:r>
       <w:proofErr w:type="spellEnd"/>
-      <w:proofErr w:type="gramEnd"/>
       <w:r>
         <w:rPr>
           <w:rFonts w:ascii="Courier New" w:eastAsia="Times New Roman" w:hAnsi="Courier New" w:cs="Courier New"/>
@@ -5548,7 +5874,6 @@
         <w:t xml:space="preserve">     </w:t>
       </w:r>
       <w:proofErr w:type="spellStart"/>
-      <w:proofErr w:type="gramStart"/>
       <w:r>
         <w:rPr>
           <w:rFonts w:ascii="Courier New" w:eastAsia="Times New Roman" w:hAnsi="Courier New" w:cs="Courier New"/>
@@ -5560,7 +5885,6 @@
         <w:t>payload.Headers.ContentType</w:t>
       </w:r>
       <w:proofErr w:type="spellEnd"/>
-      <w:proofErr w:type="gramEnd"/>
       <w:r>
         <w:rPr>
           <w:rFonts w:ascii="Courier New" w:eastAsia="Times New Roman" w:hAnsi="Courier New" w:cs="Courier New"/>
@@ -5751,7 +6075,6 @@
         <w:t xml:space="preserve">     var results = await </w:t>
       </w:r>
       <w:proofErr w:type="spellStart"/>
-      <w:proofErr w:type="gramStart"/>
       <w:r>
         <w:rPr>
           <w:rFonts w:ascii="Courier New" w:eastAsia="Times New Roman" w:hAnsi="Courier New" w:cs="Courier New"/>
@@ -5763,7 +6086,6 @@
         <w:t>client.PostAsync</w:t>
       </w:r>
       <w:proofErr w:type="spellEnd"/>
-      <w:proofErr w:type="gramEnd"/>
       <w:r>
         <w:rPr>
           <w:rFonts w:ascii="Courier New" w:eastAsia="Times New Roman" w:hAnsi="Courier New" w:cs="Courier New"/>
@@ -5838,7 +6160,6 @@
         <w:t xml:space="preserve">     var result = await </w:t>
       </w:r>
       <w:proofErr w:type="spellStart"/>
-      <w:proofErr w:type="gramStart"/>
       <w:r>
         <w:rPr>
           <w:rFonts w:ascii="Courier New" w:eastAsia="Times New Roman" w:hAnsi="Courier New" w:cs="Courier New"/>
@@ -5850,7 +6171,6 @@
         <w:t>results.Content.ReadAsAsync</w:t>
       </w:r>
       <w:proofErr w:type="spellEnd"/>
-      <w:proofErr w:type="gramEnd"/>
       <w:r>
         <w:rPr>
           <w:rFonts w:ascii="Courier New" w:eastAsia="Times New Roman" w:hAnsi="Courier New" w:cs="Courier New"/>
@@ -6079,7 +6399,6 @@
         <w:t xml:space="preserve"> private static void </w:t>
       </w:r>
       <w:proofErr w:type="spellStart"/>
-      <w:proofErr w:type="gramStart"/>
       <w:r>
         <w:rPr>
           <w:rFonts w:ascii="Courier New" w:eastAsia="Times New Roman" w:hAnsi="Courier New" w:cs="Courier New"/>
@@ -6099,18 +6418,7 @@
           <w:szCs w:val="18"/>
           <w:lang w:val="en-NZ" w:eastAsia="en-NZ"/>
         </w:rPr>
-        <w:t>(</w:t>
-      </w:r>
-      <w:proofErr w:type="gramEnd"/>
-      <w:r>
-        <w:rPr>
-          <w:rFonts w:ascii="Courier New" w:eastAsia="Times New Roman" w:hAnsi="Courier New" w:cs="Courier New"/>
-          <w:color w:val="000000"/>
-          <w:sz w:val="18"/>
-          <w:szCs w:val="18"/>
-          <w:lang w:val="en-NZ" w:eastAsia="en-NZ"/>
-        </w:rPr>
-        <w:t xml:space="preserve">Stream image, string </w:t>
+        <w:t xml:space="preserve">(Stream image, string </w:t>
       </w:r>
       <w:proofErr w:type="spellStart"/>
       <w:r>
@@ -6283,7 +6591,6 @@
         <w:t xml:space="preserve">     </w:t>
       </w:r>
       <w:proofErr w:type="spellStart"/>
-      <w:proofErr w:type="gramStart"/>
       <w:r>
         <w:rPr>
           <w:rFonts w:ascii="Courier New" w:eastAsia="Times New Roman" w:hAnsi="Courier New" w:cs="Courier New"/>
@@ -6295,7 +6602,6 @@
         <w:t>log.Info</w:t>
       </w:r>
       <w:proofErr w:type="spellEnd"/>
-      <w:proofErr w:type="gramEnd"/>
       <w:r>
         <w:rPr>
           <w:rFonts w:ascii="Courier New" w:eastAsia="Times New Roman" w:hAnsi="Courier New" w:cs="Courier New"/>
@@ -6399,29 +6705,7 @@
           <w:lang w:val="en-NZ" w:eastAsia="en-NZ"/>
         </w:rPr>
         <w:lastRenderedPageBreak/>
-        <w:t xml:space="preserve">     var connection = ConfigurationManager.AppSettings["AzureWebJobsStorage"</w:t>
-      </w:r>
-      <w:proofErr w:type="gramStart"/>
-      <w:r>
-        <w:rPr>
-          <w:rFonts w:ascii="Courier New" w:eastAsia="Times New Roman" w:hAnsi="Courier New" w:cs="Courier New"/>
-          <w:color w:val="000000"/>
-          <w:sz w:val="18"/>
-          <w:szCs w:val="18"/>
-          <w:lang w:val="en-NZ" w:eastAsia="en-NZ"/>
-        </w:rPr>
-        <w:t>].ToString</w:t>
-      </w:r>
-      <w:proofErr w:type="gramEnd"/>
-      <w:r>
-        <w:rPr>
-          <w:rFonts w:ascii="Courier New" w:eastAsia="Times New Roman" w:hAnsi="Courier New" w:cs="Courier New"/>
-          <w:color w:val="000000"/>
-          <w:sz w:val="18"/>
-          <w:szCs w:val="18"/>
-          <w:lang w:val="en-NZ" w:eastAsia="en-NZ"/>
-        </w:rPr>
-        <w:t>();</w:t>
+        <w:t xml:space="preserve">     var connection = ConfigurationManager.AppSettings["AzureWebJobsStorage"].ToString();</w:t>
       </w:r>
     </w:p>
     <w:p>
@@ -6528,7 +6812,6 @@
         <w:t xml:space="preserve">     var client = </w:t>
       </w:r>
       <w:proofErr w:type="spellStart"/>
-      <w:proofErr w:type="gramStart"/>
       <w:r>
         <w:rPr>
           <w:rFonts w:ascii="Courier New" w:eastAsia="Times New Roman" w:hAnsi="Courier New" w:cs="Courier New"/>
@@ -6540,7 +6823,6 @@
         <w:t>account.CreateCloudBlobClient</w:t>
       </w:r>
       <w:proofErr w:type="spellEnd"/>
-      <w:proofErr w:type="gramEnd"/>
       <w:r>
         <w:rPr>
           <w:rFonts w:ascii="Courier New" w:eastAsia="Times New Roman" w:hAnsi="Courier New" w:cs="Courier New"/>
@@ -6593,7 +6875,6 @@
         <w:t xml:space="preserve">     var container = </w:t>
       </w:r>
       <w:proofErr w:type="spellStart"/>
-      <w:proofErr w:type="gramStart"/>
       <w:r>
         <w:rPr>
           <w:rFonts w:ascii="Courier New" w:eastAsia="Times New Roman" w:hAnsi="Courier New" w:cs="Courier New"/>
@@ -6605,7 +6886,6 @@
         <w:t>client.GetContainerReference</w:t>
       </w:r>
       <w:proofErr w:type="spellEnd"/>
-      <w:proofErr w:type="gramEnd"/>
       <w:r>
         <w:rPr>
           <w:rFonts w:ascii="Courier New" w:eastAsia="Times New Roman" w:hAnsi="Courier New" w:cs="Courier New"/>
@@ -6793,7 +7073,6 @@
         <w:t xml:space="preserve">         var blob = </w:t>
       </w:r>
       <w:proofErr w:type="spellStart"/>
-      <w:proofErr w:type="gramStart"/>
       <w:r>
         <w:rPr>
           <w:rFonts w:ascii="Courier New" w:eastAsia="Times New Roman" w:hAnsi="Courier New" w:cs="Courier New"/>
@@ -6805,7 +7084,6 @@
         <w:t>container.GetBlockBlobReference</w:t>
       </w:r>
       <w:proofErr w:type="spellEnd"/>
-      <w:proofErr w:type="gramEnd"/>
       <w:r>
         <w:rPr>
           <w:rFonts w:ascii="Courier New" w:eastAsia="Times New Roman" w:hAnsi="Courier New" w:cs="Courier New"/>
@@ -6908,29 +7186,7 @@
           <w:szCs w:val="18"/>
           <w:lang w:val="en-NZ" w:eastAsia="en-NZ"/>
         </w:rPr>
-        <w:t xml:space="preserve">         if (</w:t>
-      </w:r>
-      <w:proofErr w:type="gramStart"/>
-      <w:r>
-        <w:rPr>
-          <w:rFonts w:ascii="Courier New" w:eastAsia="Times New Roman" w:hAnsi="Courier New" w:cs="Courier New"/>
-          <w:color w:val="000000"/>
-          <w:sz w:val="18"/>
-          <w:szCs w:val="18"/>
-          <w:lang w:val="en-NZ" w:eastAsia="en-NZ"/>
-        </w:rPr>
-        <w:t>blob !</w:t>
-      </w:r>
-      <w:proofErr w:type="gramEnd"/>
-      <w:r>
-        <w:rPr>
-          <w:rFonts w:ascii="Courier New" w:eastAsia="Times New Roman" w:hAnsi="Courier New" w:cs="Courier New"/>
-          <w:color w:val="000000"/>
-          <w:sz w:val="18"/>
-          <w:szCs w:val="18"/>
-          <w:lang w:val="en-NZ" w:eastAsia="en-NZ"/>
-        </w:rPr>
-        <w:t xml:space="preserve">= null) </w:t>
+        <w:t xml:space="preserve">         if (blob != null) </w:t>
       </w:r>
     </w:p>
     <w:p>
@@ -7056,7 +7312,6 @@
         <w:t xml:space="preserve">             </w:t>
       </w:r>
       <w:proofErr w:type="spellStart"/>
-      <w:proofErr w:type="gramStart"/>
       <w:r>
         <w:rPr>
           <w:rFonts w:ascii="Courier New" w:eastAsia="Times New Roman" w:hAnsi="Courier New" w:cs="Courier New"/>
@@ -7068,7 +7323,6 @@
         <w:t>blob.UploadFromStream</w:t>
       </w:r>
       <w:proofErr w:type="spellEnd"/>
-      <w:proofErr w:type="gramEnd"/>
       <w:r>
         <w:rPr>
           <w:rFonts w:ascii="Courier New" w:eastAsia="Times New Roman" w:hAnsi="Courier New" w:cs="Courier New"/>
@@ -7193,7 +7447,6 @@
         <w:t xml:space="preserve">             </w:t>
       </w:r>
       <w:proofErr w:type="spellStart"/>
-      <w:proofErr w:type="gramStart"/>
       <w:r>
         <w:rPr>
           <w:rFonts w:ascii="Courier New" w:eastAsia="Times New Roman" w:hAnsi="Courier New" w:cs="Courier New"/>
@@ -7205,7 +7458,6 @@
         <w:t>blob.FetchAttributes</w:t>
       </w:r>
       <w:proofErr w:type="spellEnd"/>
-      <w:proofErr w:type="gramEnd"/>
       <w:r>
         <w:rPr>
           <w:rFonts w:ascii="Courier New" w:eastAsia="Times New Roman" w:hAnsi="Courier New" w:cs="Courier New"/>
@@ -7316,7 +7568,7 @@
           <w:color w:val="000000"/>
           <w:sz w:val="18"/>
           <w:szCs w:val="18"/>
-          <w:lang w:val="en-NZ" w:eastAsia="en-NZ"/>
+          <w:lang w:val="pt-BR" w:eastAsia="en-NZ"/>
         </w:rPr>
       </w:pPr>
       <w:r>
@@ -7329,73 +7581,15 @@
         </w:rPr>
         <w:t xml:space="preserve">             </w:t>
       </w:r>
-      <w:proofErr w:type="spellStart"/>
-      <w:proofErr w:type="gramStart"/>
-      <w:r>
-        <w:rPr>
-          <w:rFonts w:ascii="Courier New" w:eastAsia="Times New Roman" w:hAnsi="Courier New" w:cs="Courier New"/>
-          <w:color w:val="000000"/>
-          <w:sz w:val="18"/>
-          <w:szCs w:val="18"/>
-          <w:lang w:val="en-NZ" w:eastAsia="en-NZ"/>
-        </w:rPr>
-        <w:t>blob.Metadata</w:t>
-      </w:r>
-      <w:proofErr w:type="spellEnd"/>
-      <w:proofErr w:type="gramEnd"/>
-      <w:r>
-        <w:rPr>
-          <w:rFonts w:ascii="Courier New" w:eastAsia="Times New Roman" w:hAnsi="Courier New" w:cs="Courier New"/>
-          <w:color w:val="000000"/>
-          <w:sz w:val="18"/>
-          <w:szCs w:val="18"/>
-          <w:lang w:val="en-NZ" w:eastAsia="en-NZ"/>
-        </w:rPr>
-        <w:t>["</w:t>
-      </w:r>
-      <w:proofErr w:type="spellStart"/>
-      <w:r>
-        <w:rPr>
-          <w:rFonts w:ascii="Courier New" w:eastAsia="Times New Roman" w:hAnsi="Courier New" w:cs="Courier New"/>
-          <w:color w:val="000000"/>
-          <w:sz w:val="18"/>
-          <w:szCs w:val="18"/>
-          <w:lang w:val="en-NZ" w:eastAsia="en-NZ"/>
-        </w:rPr>
-        <w:t>isAdultContent</w:t>
-      </w:r>
-      <w:proofErr w:type="spellEnd"/>
-      <w:r>
-        <w:rPr>
-          <w:rFonts w:ascii="Courier New" w:eastAsia="Times New Roman" w:hAnsi="Courier New" w:cs="Courier New"/>
-          <w:color w:val="000000"/>
-          <w:sz w:val="18"/>
-          <w:szCs w:val="18"/>
-          <w:lang w:val="en-NZ" w:eastAsia="en-NZ"/>
-        </w:rPr>
-        <w:t xml:space="preserve">"] = </w:t>
-      </w:r>
-      <w:proofErr w:type="spellStart"/>
-      <w:r>
-        <w:rPr>
-          <w:rFonts w:ascii="Courier New" w:eastAsia="Times New Roman" w:hAnsi="Courier New" w:cs="Courier New"/>
-          <w:color w:val="000000"/>
-          <w:sz w:val="18"/>
-          <w:szCs w:val="18"/>
-          <w:lang w:val="en-NZ" w:eastAsia="en-NZ"/>
-        </w:rPr>
-        <w:t>info.adult.isAdultContent.ToString</w:t>
-      </w:r>
-      <w:proofErr w:type="spellEnd"/>
-      <w:r>
-        <w:rPr>
-          <w:rFonts w:ascii="Courier New" w:eastAsia="Times New Roman" w:hAnsi="Courier New" w:cs="Courier New"/>
-          <w:color w:val="000000"/>
-          <w:sz w:val="18"/>
-          <w:szCs w:val="18"/>
-          <w:lang w:val="en-NZ" w:eastAsia="en-NZ"/>
-        </w:rPr>
-        <w:t xml:space="preserve">(); </w:t>
+      <w:r>
+        <w:rPr>
+          <w:rFonts w:ascii="Courier New" w:eastAsia="Times New Roman" w:hAnsi="Courier New" w:cs="Courier New"/>
+          <w:color w:val="000000"/>
+          <w:sz w:val="18"/>
+          <w:szCs w:val="18"/>
+          <w:lang w:val="pt-BR" w:eastAsia="en-NZ"/>
+        </w:rPr>
+        <w:t xml:space="preserve">blob.Metadata["isAdultContent"] = info.adult.isAdultContent.ToString(); </w:t>
       </w:r>
     </w:p>
     <w:p>
@@ -7425,86 +7619,18 @@
           <w:color w:val="000000"/>
           <w:sz w:val="18"/>
           <w:szCs w:val="18"/>
-          <w:lang w:val="en-NZ" w:eastAsia="en-NZ"/>
-        </w:rPr>
-      </w:pPr>
-      <w:r>
-        <w:rPr>
-          <w:rFonts w:ascii="Courier New" w:eastAsia="Times New Roman" w:hAnsi="Courier New" w:cs="Courier New"/>
-          <w:color w:val="000000"/>
-          <w:sz w:val="18"/>
-          <w:szCs w:val="18"/>
-          <w:lang w:val="en-NZ" w:eastAsia="en-NZ"/>
-        </w:rPr>
-        <w:t xml:space="preserve">             </w:t>
-      </w:r>
-      <w:proofErr w:type="spellStart"/>
-      <w:proofErr w:type="gramStart"/>
-      <w:r>
-        <w:rPr>
-          <w:rFonts w:ascii="Courier New" w:eastAsia="Times New Roman" w:hAnsi="Courier New" w:cs="Courier New"/>
-          <w:color w:val="000000"/>
-          <w:sz w:val="18"/>
-          <w:szCs w:val="18"/>
-          <w:lang w:val="en-NZ" w:eastAsia="en-NZ"/>
-        </w:rPr>
-        <w:t>blob.Metadata</w:t>
-      </w:r>
-      <w:proofErr w:type="spellEnd"/>
-      <w:proofErr w:type="gramEnd"/>
-      <w:r>
-        <w:rPr>
-          <w:rFonts w:ascii="Courier New" w:eastAsia="Times New Roman" w:hAnsi="Courier New" w:cs="Courier New"/>
-          <w:color w:val="000000"/>
-          <w:sz w:val="18"/>
-          <w:szCs w:val="18"/>
-          <w:lang w:val="en-NZ" w:eastAsia="en-NZ"/>
-        </w:rPr>
-        <w:t>["</w:t>
-      </w:r>
-      <w:proofErr w:type="spellStart"/>
-      <w:r>
-        <w:rPr>
-          <w:rFonts w:ascii="Courier New" w:eastAsia="Times New Roman" w:hAnsi="Courier New" w:cs="Courier New"/>
-          <w:color w:val="000000"/>
-          <w:sz w:val="18"/>
-          <w:szCs w:val="18"/>
-          <w:lang w:val="en-NZ" w:eastAsia="en-NZ"/>
-        </w:rPr>
-        <w:t>adultScore</w:t>
-      </w:r>
-      <w:proofErr w:type="spellEnd"/>
-      <w:r>
-        <w:rPr>
-          <w:rFonts w:ascii="Courier New" w:eastAsia="Times New Roman" w:hAnsi="Courier New" w:cs="Courier New"/>
-          <w:color w:val="000000"/>
-          <w:sz w:val="18"/>
-          <w:szCs w:val="18"/>
-          <w:lang w:val="en-NZ" w:eastAsia="en-NZ"/>
-        </w:rPr>
-        <w:t xml:space="preserve">"] = </w:t>
-      </w:r>
-      <w:proofErr w:type="spellStart"/>
-      <w:r>
-        <w:rPr>
-          <w:rFonts w:ascii="Courier New" w:eastAsia="Times New Roman" w:hAnsi="Courier New" w:cs="Courier New"/>
-          <w:color w:val="000000"/>
-          <w:sz w:val="18"/>
-          <w:szCs w:val="18"/>
-          <w:lang w:val="en-NZ" w:eastAsia="en-NZ"/>
-        </w:rPr>
-        <w:t>info.adult.adultScore.ToString</w:t>
-      </w:r>
-      <w:proofErr w:type="spellEnd"/>
-      <w:r>
-        <w:rPr>
-          <w:rFonts w:ascii="Courier New" w:eastAsia="Times New Roman" w:hAnsi="Courier New" w:cs="Courier New"/>
-          <w:color w:val="000000"/>
-          <w:sz w:val="18"/>
-          <w:szCs w:val="18"/>
-          <w:lang w:val="en-NZ" w:eastAsia="en-NZ"/>
-        </w:rPr>
-        <w:t xml:space="preserve">("P0").Replace(" ",""); </w:t>
+          <w:lang w:val="pt-BR" w:eastAsia="en-NZ"/>
+        </w:rPr>
+      </w:pPr>
+      <w:r>
+        <w:rPr>
+          <w:rFonts w:ascii="Courier New" w:eastAsia="Times New Roman" w:hAnsi="Courier New" w:cs="Courier New"/>
+          <w:color w:val="000000"/>
+          <w:sz w:val="18"/>
+          <w:szCs w:val="18"/>
+          <w:lang w:val="pt-BR" w:eastAsia="en-NZ"/>
+        </w:rPr>
+        <w:t xml:space="preserve">             blob.Metadata["adultScore"] = info.adult.adultScore.ToString("P0").Replace(" ",""); </w:t>
       </w:r>
     </w:p>
     <w:p>
@@ -7543,7 +7669,7 @@
           <w:color w:val="000000"/>
           <w:sz w:val="18"/>
           <w:szCs w:val="18"/>
-          <w:lang w:val="en-NZ" w:eastAsia="en-NZ"/>
+          <w:lang w:val="pt-BR" w:eastAsia="en-NZ"/>
         </w:rPr>
         <w:t xml:space="preserve">             </w:t>
       </w:r>
@@ -7599,7 +7725,6 @@
         <w:t xml:space="preserve">             </w:t>
       </w:r>
       <w:proofErr w:type="spellStart"/>
-      <w:proofErr w:type="gramStart"/>
       <w:r>
         <w:rPr>
           <w:rFonts w:ascii="Courier New" w:eastAsia="Times New Roman" w:hAnsi="Courier New" w:cs="Courier New"/>
@@ -7611,7 +7736,6 @@
         <w:t>blob.Metadata</w:t>
       </w:r>
       <w:proofErr w:type="spellEnd"/>
-      <w:proofErr w:type="gramEnd"/>
       <w:r>
         <w:rPr>
           <w:rFonts w:ascii="Courier New" w:eastAsia="Times New Roman" w:hAnsi="Courier New" w:cs="Courier New"/>
@@ -7780,7 +7904,6 @@
         <w:t xml:space="preserve">             </w:t>
       </w:r>
       <w:proofErr w:type="spellStart"/>
-      <w:proofErr w:type="gramStart"/>
       <w:r>
         <w:rPr>
           <w:rFonts w:ascii="Courier New" w:eastAsia="Times New Roman" w:hAnsi="Courier New" w:cs="Courier New"/>
@@ -7792,7 +7915,6 @@
         <w:t>blob.SetMetadata</w:t>
       </w:r>
       <w:proofErr w:type="spellEnd"/>
-      <w:proofErr w:type="gramEnd"/>
       <w:r>
         <w:rPr>
           <w:rFonts w:ascii="Courier New" w:eastAsia="Times New Roman" w:hAnsi="Courier New" w:cs="Courier New"/>
@@ -8009,7 +8131,6 @@
         <w:t xml:space="preserve">         </w:t>
       </w:r>
       <w:proofErr w:type="spellStart"/>
-      <w:proofErr w:type="gramStart"/>
       <w:r>
         <w:rPr>
           <w:rFonts w:ascii="Courier New" w:eastAsia="Times New Roman" w:hAnsi="Courier New" w:cs="Courier New"/>
@@ -8021,7 +8142,6 @@
         <w:t>log.Info</w:t>
       </w:r>
       <w:proofErr w:type="spellEnd"/>
-      <w:proofErr w:type="gramEnd"/>
       <w:r>
         <w:rPr>
           <w:rFonts w:ascii="Courier New" w:eastAsia="Times New Roman" w:hAnsi="Courier New" w:cs="Courier New"/>
@@ -8247,29 +8367,7 @@
           <w:szCs w:val="18"/>
           <w:lang w:val="en-NZ" w:eastAsia="en-NZ"/>
         </w:rPr>
-        <w:t xml:space="preserve"> private async static Task&lt;</w:t>
-      </w:r>
-      <w:proofErr w:type="gramStart"/>
-      <w:r>
-        <w:rPr>
-          <w:rFonts w:ascii="Courier New" w:eastAsia="Times New Roman" w:hAnsi="Courier New" w:cs="Courier New"/>
-          <w:color w:val="000000"/>
-          <w:sz w:val="18"/>
-          <w:szCs w:val="18"/>
-          <w:lang w:val="en-NZ" w:eastAsia="en-NZ"/>
-        </w:rPr>
-        <w:t>byte[</w:t>
-      </w:r>
-      <w:proofErr w:type="gramEnd"/>
-      <w:r>
-        <w:rPr>
-          <w:rFonts w:ascii="Courier New" w:eastAsia="Times New Roman" w:hAnsi="Courier New" w:cs="Courier New"/>
-          <w:color w:val="000000"/>
-          <w:sz w:val="18"/>
-          <w:szCs w:val="18"/>
-          <w:lang w:val="en-NZ" w:eastAsia="en-NZ"/>
-        </w:rPr>
-        <w:t xml:space="preserve">]&gt; </w:t>
+        <w:t xml:space="preserve"> private async static Task&lt;byte[]&gt; </w:t>
       </w:r>
       <w:proofErr w:type="spellStart"/>
       <w:r>
@@ -8376,7 +8474,6 @@
         <w:t xml:space="preserve">     Int32 length = </w:t>
       </w:r>
       <w:proofErr w:type="spellStart"/>
-      <w:proofErr w:type="gramStart"/>
       <w:r>
         <w:rPr>
           <w:rFonts w:ascii="Courier New" w:eastAsia="Times New Roman" w:hAnsi="Courier New" w:cs="Courier New"/>
@@ -8388,38 +8485,15 @@
         <w:t>stream.Length</w:t>
       </w:r>
       <w:proofErr w:type="spellEnd"/>
-      <w:proofErr w:type="gramEnd"/>
-      <w:r>
-        <w:rPr>
-          <w:rFonts w:ascii="Courier New" w:eastAsia="Times New Roman" w:hAnsi="Courier New" w:cs="Courier New"/>
-          <w:color w:val="000000"/>
-          <w:sz w:val="18"/>
-          <w:szCs w:val="18"/>
-          <w:lang w:val="en-NZ" w:eastAsia="en-NZ"/>
-        </w:rPr>
-        <w:t xml:space="preserve"> &gt; Int32.MaxValue ? </w:t>
-      </w:r>
-      <w:proofErr w:type="gramStart"/>
-      <w:r>
-        <w:rPr>
-          <w:rFonts w:ascii="Courier New" w:eastAsia="Times New Roman" w:hAnsi="Courier New" w:cs="Courier New"/>
-          <w:color w:val="000000"/>
-          <w:sz w:val="18"/>
-          <w:szCs w:val="18"/>
-          <w:lang w:val="en-NZ" w:eastAsia="en-NZ"/>
-        </w:rPr>
-        <w:t>Int32.MaxValue :</w:t>
-      </w:r>
-      <w:proofErr w:type="gramEnd"/>
-      <w:r>
-        <w:rPr>
-          <w:rFonts w:ascii="Courier New" w:eastAsia="Times New Roman" w:hAnsi="Courier New" w:cs="Courier New"/>
-          <w:color w:val="000000"/>
-          <w:sz w:val="18"/>
-          <w:szCs w:val="18"/>
-          <w:lang w:val="en-NZ" w:eastAsia="en-NZ"/>
-        </w:rPr>
-        <w:t xml:space="preserve"> Convert.ToInt32(</w:t>
+      <w:r>
+        <w:rPr>
+          <w:rFonts w:ascii="Courier New" w:eastAsia="Times New Roman" w:hAnsi="Courier New" w:cs="Courier New"/>
+          <w:color w:val="000000"/>
+          <w:sz w:val="18"/>
+          <w:szCs w:val="18"/>
+          <w:lang w:val="en-NZ" w:eastAsia="en-NZ"/>
+        </w:rPr>
+        <w:t xml:space="preserve"> &gt; Int32.MaxValue ? Int32.MaxValue : Convert.ToInt32(</w:t>
       </w:r>
       <w:proofErr w:type="spellStart"/>
       <w:r>
@@ -8482,29 +8556,7 @@
           <w:szCs w:val="18"/>
           <w:lang w:val="en-NZ" w:eastAsia="en-NZ"/>
         </w:rPr>
-        <w:t xml:space="preserve">     </w:t>
-      </w:r>
-      <w:proofErr w:type="gramStart"/>
-      <w:r>
-        <w:rPr>
-          <w:rFonts w:ascii="Courier New" w:eastAsia="Times New Roman" w:hAnsi="Courier New" w:cs="Courier New"/>
-          <w:color w:val="000000"/>
-          <w:sz w:val="18"/>
-          <w:szCs w:val="18"/>
-          <w:lang w:val="en-NZ" w:eastAsia="en-NZ"/>
-        </w:rPr>
-        <w:t>byte[</w:t>
-      </w:r>
-      <w:proofErr w:type="gramEnd"/>
-      <w:r>
-        <w:rPr>
-          <w:rFonts w:ascii="Courier New" w:eastAsia="Times New Roman" w:hAnsi="Courier New" w:cs="Courier New"/>
-          <w:color w:val="000000"/>
-          <w:sz w:val="18"/>
-          <w:szCs w:val="18"/>
-          <w:lang w:val="en-NZ" w:eastAsia="en-NZ"/>
-        </w:rPr>
-        <w:t>] buffer = new Byte[length];</w:t>
+        <w:t xml:space="preserve">     byte[] buffer = new Byte[length];</w:t>
       </w:r>
     </w:p>
     <w:p>
@@ -8548,7 +8600,6 @@
         <w:t xml:space="preserve">     await </w:t>
       </w:r>
       <w:proofErr w:type="spellStart"/>
-      <w:proofErr w:type="gramStart"/>
       <w:r>
         <w:rPr>
           <w:rFonts w:ascii="Courier New" w:eastAsia="Times New Roman" w:hAnsi="Courier New" w:cs="Courier New"/>
@@ -8560,7 +8611,6 @@
         <w:t>stream.ReadAsync</w:t>
       </w:r>
       <w:proofErr w:type="spellEnd"/>
-      <w:proofErr w:type="gramEnd"/>
       <w:r>
         <w:rPr>
           <w:rFonts w:ascii="Courier New" w:eastAsia="Times New Roman" w:hAnsi="Courier New" w:cs="Courier New"/>
@@ -8613,7 +8663,6 @@
         <w:t xml:space="preserve">     </w:t>
       </w:r>
       <w:proofErr w:type="spellStart"/>
-      <w:proofErr w:type="gramStart"/>
       <w:r>
         <w:rPr>
           <w:rFonts w:ascii="Courier New" w:eastAsia="Times New Roman" w:hAnsi="Courier New" w:cs="Courier New"/>
@@ -8625,7 +8674,6 @@
         <w:t>stream.Position</w:t>
       </w:r>
       <w:proofErr w:type="spellEnd"/>
-      <w:proofErr w:type="gramEnd"/>
       <w:r>
         <w:rPr>
           <w:rFonts w:ascii="Courier New" w:eastAsia="Times New Roman" w:hAnsi="Courier New" w:cs="Courier New"/>
@@ -8904,29 +8952,7 @@
           <w:szCs w:val="18"/>
           <w:lang w:val="en-NZ" w:eastAsia="en-NZ"/>
         </w:rPr>
-        <w:t xml:space="preserve"> </w:t>
-      </w:r>
-      <w:proofErr w:type="gramStart"/>
-      <w:r>
-        <w:rPr>
-          <w:rFonts w:ascii="Courier New" w:eastAsia="Times New Roman" w:hAnsi="Courier New" w:cs="Courier New"/>
-          <w:color w:val="000000"/>
-          <w:sz w:val="18"/>
-          <w:szCs w:val="18"/>
-          <w:lang w:val="en-NZ" w:eastAsia="en-NZ"/>
-        </w:rPr>
-        <w:t>{ get</w:t>
-      </w:r>
-      <w:proofErr w:type="gramEnd"/>
-      <w:r>
-        <w:rPr>
-          <w:rFonts w:ascii="Courier New" w:eastAsia="Times New Roman" w:hAnsi="Courier New" w:cs="Courier New"/>
-          <w:color w:val="000000"/>
-          <w:sz w:val="18"/>
-          <w:szCs w:val="18"/>
-          <w:lang w:val="en-NZ" w:eastAsia="en-NZ"/>
-        </w:rPr>
-        <w:t>; set; }</w:t>
+        <w:t xml:space="preserve"> { get; set; }</w:t>
       </w:r>
     </w:p>
     <w:p>
@@ -8989,29 +9015,7 @@
           <w:szCs w:val="18"/>
           <w:lang w:val="en-NZ" w:eastAsia="en-NZ"/>
         </w:rPr>
-        <w:t xml:space="preserve"> </w:t>
-      </w:r>
-      <w:proofErr w:type="gramStart"/>
-      <w:r>
-        <w:rPr>
-          <w:rFonts w:ascii="Courier New" w:eastAsia="Times New Roman" w:hAnsi="Courier New" w:cs="Courier New"/>
-          <w:color w:val="000000"/>
-          <w:sz w:val="18"/>
-          <w:szCs w:val="18"/>
-          <w:lang w:val="en-NZ" w:eastAsia="en-NZ"/>
-        </w:rPr>
-        <w:t>{ get</w:t>
-      </w:r>
-      <w:proofErr w:type="gramEnd"/>
-      <w:r>
-        <w:rPr>
-          <w:rFonts w:ascii="Courier New" w:eastAsia="Times New Roman" w:hAnsi="Courier New" w:cs="Courier New"/>
-          <w:color w:val="000000"/>
-          <w:sz w:val="18"/>
-          <w:szCs w:val="18"/>
-          <w:lang w:val="en-NZ" w:eastAsia="en-NZ"/>
-        </w:rPr>
-        <w:t>; set; }</w:t>
+        <w:t xml:space="preserve"> { get; set; }</w:t>
       </w:r>
     </w:p>
     <w:p>
@@ -9228,29 +9232,7 @@
           <w:szCs w:val="18"/>
           <w:lang w:val="en-NZ" w:eastAsia="en-NZ"/>
         </w:rPr>
-        <w:t xml:space="preserve"> </w:t>
-      </w:r>
-      <w:proofErr w:type="gramStart"/>
-      <w:r>
-        <w:rPr>
-          <w:rFonts w:ascii="Courier New" w:eastAsia="Times New Roman" w:hAnsi="Courier New" w:cs="Courier New"/>
-          <w:color w:val="000000"/>
-          <w:sz w:val="18"/>
-          <w:szCs w:val="18"/>
-          <w:lang w:val="en-NZ" w:eastAsia="en-NZ"/>
-        </w:rPr>
-        <w:t>{ get</w:t>
-      </w:r>
-      <w:proofErr w:type="gramEnd"/>
-      <w:r>
-        <w:rPr>
-          <w:rFonts w:ascii="Courier New" w:eastAsia="Times New Roman" w:hAnsi="Courier New" w:cs="Courier New"/>
-          <w:color w:val="000000"/>
-          <w:sz w:val="18"/>
-          <w:szCs w:val="18"/>
-          <w:lang w:val="en-NZ" w:eastAsia="en-NZ"/>
-        </w:rPr>
-        <w:t>; set; }</w:t>
+        <w:t xml:space="preserve"> { get; set; }</w:t>
       </w:r>
     </w:p>
     <w:p>
@@ -9313,29 +9295,7 @@
           <w:szCs w:val="18"/>
           <w:lang w:val="en-NZ" w:eastAsia="en-NZ"/>
         </w:rPr>
-        <w:t xml:space="preserve"> </w:t>
-      </w:r>
-      <w:proofErr w:type="gramStart"/>
-      <w:r>
-        <w:rPr>
-          <w:rFonts w:ascii="Courier New" w:eastAsia="Times New Roman" w:hAnsi="Courier New" w:cs="Courier New"/>
-          <w:color w:val="000000"/>
-          <w:sz w:val="18"/>
-          <w:szCs w:val="18"/>
-          <w:lang w:val="en-NZ" w:eastAsia="en-NZ"/>
-        </w:rPr>
-        <w:t>{ get</w:t>
-      </w:r>
-      <w:proofErr w:type="gramEnd"/>
-      <w:r>
-        <w:rPr>
-          <w:rFonts w:ascii="Courier New" w:eastAsia="Times New Roman" w:hAnsi="Courier New" w:cs="Courier New"/>
-          <w:color w:val="000000"/>
-          <w:sz w:val="18"/>
-          <w:szCs w:val="18"/>
-          <w:lang w:val="en-NZ" w:eastAsia="en-NZ"/>
-        </w:rPr>
-        <w:t>; set; }</w:t>
+        <w:t xml:space="preserve"> { get; set; }</w:t>
       </w:r>
     </w:p>
     <w:p>
@@ -9398,29 +9358,7 @@
           <w:szCs w:val="18"/>
           <w:lang w:val="en-NZ" w:eastAsia="en-NZ"/>
         </w:rPr>
-        <w:t xml:space="preserve"> </w:t>
-      </w:r>
-      <w:proofErr w:type="gramStart"/>
-      <w:r>
-        <w:rPr>
-          <w:rFonts w:ascii="Courier New" w:eastAsia="Times New Roman" w:hAnsi="Courier New" w:cs="Courier New"/>
-          <w:color w:val="000000"/>
-          <w:sz w:val="18"/>
-          <w:szCs w:val="18"/>
-          <w:lang w:val="en-NZ" w:eastAsia="en-NZ"/>
-        </w:rPr>
-        <w:t>{ get</w:t>
-      </w:r>
-      <w:proofErr w:type="gramEnd"/>
-      <w:r>
-        <w:rPr>
-          <w:rFonts w:ascii="Courier New" w:eastAsia="Times New Roman" w:hAnsi="Courier New" w:cs="Courier New"/>
-          <w:color w:val="000000"/>
-          <w:sz w:val="18"/>
-          <w:szCs w:val="18"/>
-          <w:lang w:val="en-NZ" w:eastAsia="en-NZ"/>
-        </w:rPr>
-        <w:t>; set; }</w:t>
+        <w:t xml:space="preserve"> { get; set; }</w:t>
       </w:r>
     </w:p>
     <w:p>
@@ -9483,29 +9421,7 @@
           <w:szCs w:val="18"/>
           <w:lang w:val="en-NZ" w:eastAsia="en-NZ"/>
         </w:rPr>
-        <w:t xml:space="preserve"> </w:t>
-      </w:r>
-      <w:proofErr w:type="gramStart"/>
-      <w:r>
-        <w:rPr>
-          <w:rFonts w:ascii="Courier New" w:eastAsia="Times New Roman" w:hAnsi="Courier New" w:cs="Courier New"/>
-          <w:color w:val="000000"/>
-          <w:sz w:val="18"/>
-          <w:szCs w:val="18"/>
-          <w:lang w:val="en-NZ" w:eastAsia="en-NZ"/>
-        </w:rPr>
-        <w:t>{ get</w:t>
-      </w:r>
-      <w:proofErr w:type="gramEnd"/>
-      <w:r>
-        <w:rPr>
-          <w:rFonts w:ascii="Courier New" w:eastAsia="Times New Roman" w:hAnsi="Courier New" w:cs="Courier New"/>
-          <w:color w:val="000000"/>
-          <w:sz w:val="18"/>
-          <w:szCs w:val="18"/>
-          <w:lang w:val="en-NZ" w:eastAsia="en-NZ"/>
-        </w:rPr>
-        <w:t>; set; }</w:t>
+        <w:t xml:space="preserve"> { get; set; }</w:t>
       </w:r>
     </w:p>
     <w:p>
@@ -9757,7 +9673,6 @@
         <w:t xml:space="preserve"> to add a new file and name the file </w:t>
       </w:r>
       <w:proofErr w:type="spellStart"/>
-      <w:proofErr w:type="gramStart"/>
       <w:r>
         <w:rPr>
           <w:b/>
@@ -9765,7 +9680,6 @@
         <w:t>project.json</w:t>
       </w:r>
       <w:proofErr w:type="spellEnd"/>
-      <w:proofErr w:type="gramEnd"/>
       <w:r>
         <w:t xml:space="preserve">. </w:t>
       </w:r>
@@ -10478,8 +10392,13 @@
         <w:pStyle w:val="Heading1"/>
         <w:ind w:left="-5"/>
       </w:pPr>
-      <w:r>
-        <w:t xml:space="preserve">Step 6 – Create Cognitive Service API Instance  </w:t>
+      <w:bookmarkStart w:id="10" w:name="_Toc4619099"/>
+      <w:r>
+        <w:t>Step 6 – Create Cognitive Service API Instance</w:t>
+      </w:r>
+      <w:bookmarkEnd w:id="10"/>
+      <w:r>
+        <w:t xml:space="preserve">  </w:t>
       </w:r>
     </w:p>
     <w:p>
@@ -10921,37 +10840,105 @@
           <w:lang w:val="pt-BR"/>
         </w:rPr>
       </w:pPr>
-      <w:hyperlink r:id="rId61" w:history="1">
-        <w:r>
-          <w:rPr>
-            <w:rStyle w:val="Hyperlink"/>
-            <w:color w:val="0563C1"/>
-            <w:lang w:val="pt-BR"/>
-          </w:rPr>
-          <w:t xml:space="preserve">https://westus.dev.cognitive.microsoft.com/docs/services/5adf991815e1060e6355ad44/operations/56f </w:t>
-        </w:r>
-      </w:hyperlink>
-      <w:hyperlink r:id="rId62" w:history="1">
-        <w:r>
-          <w:rPr>
-            <w:rStyle w:val="Hyperlink"/>
-            <w:color w:val="0563C1"/>
-            <w:lang w:val="pt-BR"/>
-          </w:rPr>
-          <w:t>91f2e778daf14a499e1fa</w:t>
-        </w:r>
-      </w:hyperlink>
-      <w:hyperlink r:id="rId63" w:history="1">
-        <w:r>
-          <w:rPr>
-            <w:rStyle w:val="Hyperlink"/>
-            <w:color w:val="000000"/>
-            <w:u w:val="none"/>
-            <w:lang w:val="pt-BR"/>
-          </w:rPr>
-          <w:t xml:space="preserve"> </w:t>
-        </w:r>
-      </w:hyperlink>
+      <w:r>
+        <w:lastRenderedPageBreak/>
+        <w:fldChar w:fldCharType="begin"/>
+      </w:r>
+      <w:r>
+        <w:rPr>
+          <w:lang w:val="pt-BR"/>
+        </w:rPr>
+        <w:instrText xml:space="preserve"> HYPERLINK "https://westus.dev.cognitive.microsoft.com/docs/services/5adf991815e1060e6355ad44/operations/56f91f2e778daf14a499e1fa" </w:instrText>
+      </w:r>
+      <w:r>
+        <w:fldChar w:fldCharType="separate"/>
+      </w:r>
+      <w:r>
+        <w:rPr>
+          <w:rStyle w:val="Hyperlink"/>
+          <w:color w:val="0563C1"/>
+          <w:lang w:val="pt-BR"/>
+        </w:rPr>
+        <w:t xml:space="preserve">https://westus.dev.cognitive.microsoft.com/docs/services/5adf991815e1060e6355ad44/operations/56f </w:t>
+      </w:r>
+      <w:r>
+        <w:rPr>
+          <w:rStyle w:val="Hyperlink"/>
+          <w:color w:val="0563C1"/>
+          <w:lang w:val="pt-BR"/>
+        </w:rPr>
+        <w:fldChar w:fldCharType="end"/>
+      </w:r>
+      <w:r>
+        <w:fldChar w:fldCharType="begin"/>
+      </w:r>
+      <w:r>
+        <w:rPr>
+          <w:lang w:val="pt-BR"/>
+        </w:rPr>
+        <w:instrText xml:space="preserve"> HYPERLINK "https://westu</w:instrText>
+      </w:r>
+      <w:r>
+        <w:rPr>
+          <w:lang w:val="pt-BR"/>
+        </w:rPr>
+        <w:instrText xml:space="preserve">s.dev.cognitive.microsoft.com/docs/services/5adf991815e1060e6355ad44/operations/56f91f2e778daf14a499e1fa" </w:instrText>
+      </w:r>
+      <w:r>
+        <w:fldChar w:fldCharType="separate"/>
+      </w:r>
+      <w:r>
+        <w:rPr>
+          <w:rStyle w:val="Hyperlink"/>
+          <w:color w:val="0563C1"/>
+          <w:lang w:val="pt-BR"/>
+        </w:rPr>
+        <w:t>91f2e778daf14a499e1fa</w:t>
+      </w:r>
+      <w:r>
+        <w:rPr>
+          <w:rStyle w:val="Hyperlink"/>
+          <w:color w:val="0563C1"/>
+          <w:lang w:val="pt-BR"/>
+        </w:rPr>
+        <w:fldChar w:fldCharType="end"/>
+      </w:r>
+      <w:r>
+        <w:fldChar w:fldCharType="begin"/>
+      </w:r>
+      <w:r>
+        <w:rPr>
+          <w:lang w:val="pt-BR"/>
+        </w:rPr>
+        <w:instrText xml:space="preserve"> HYPERLINK "https://westus.dev.cognitive.microsoft.com/docs/services/5adf991815e1060e6355ad44/operations/56f91f2e778daf14a499e</w:instrText>
+      </w:r>
+      <w:r>
+        <w:rPr>
+          <w:lang w:val="pt-BR"/>
+        </w:rPr>
+        <w:instrText xml:space="preserve">1fa" </w:instrText>
+      </w:r>
+      <w:r>
+        <w:fldChar w:fldCharType="separate"/>
+      </w:r>
+      <w:r>
+        <w:rPr>
+          <w:rStyle w:val="Hyperlink"/>
+          <w:color w:val="000000"/>
+          <w:u w:val="none"/>
+          <w:lang w:val="pt-BR"/>
+        </w:rPr>
+        <w:t xml:space="preserve"> </w:t>
+      </w:r>
+      <w:r>
+        <w:rPr>
+          <w:rStyle w:val="Hyperlink"/>
+          <w:color w:val="000000"/>
+          <w:u w:val="none"/>
+          <w:lang w:val="pt-BR"/>
+        </w:rPr>
+        <w:fldChar w:fldCharType="end"/>
+      </w:r>
     </w:p>
     <w:p>
       <w:pPr>
@@ -11065,15 +11052,7 @@
         <w:t>Subscription Key</w:t>
       </w:r>
       <w:r>
-        <w:t>" (without quotation marks</w:t>
-      </w:r>
-      <w:proofErr w:type="gramStart"/>
-      <w:r>
-        <w:t>), and</w:t>
-      </w:r>
-      <w:proofErr w:type="gramEnd"/>
-      <w:r>
-        <w:t xml:space="preserve"> paste the subscription key that is on the clipboard into the Value box. Then add a setting named "</w:t>
+        <w:t>" (without quotation marks), and paste the subscription key that is on the clipboard into the Value box. Then add a setting named "</w:t>
       </w:r>
       <w:proofErr w:type="spellStart"/>
       <w:r>
@@ -11133,7 +11112,7 @@
                     </pic:cNvPicPr>
                   </pic:nvPicPr>
                   <pic:blipFill>
-                    <a:blip r:embed="rId64">
+                    <a:blip r:embed="rId61">
                       <a:extLst>
                         <a:ext uri="{28A0092B-C50C-407E-A947-70E740481C1C}">
                           <a14:useLocalDpi xmlns:a14="http://schemas.microsoft.com/office/drawing/2010/main" val="0"/>
@@ -11238,11 +11217,14 @@
         <w:pStyle w:val="Heading1"/>
         <w:ind w:left="-5"/>
       </w:pPr>
-      <w:bookmarkStart w:id="0" w:name="_GoBack"/>
-      <w:bookmarkEnd w:id="0"/>
+      <w:bookmarkStart w:id="11" w:name="_Toc4619100"/>
       <w:r>
         <w:lastRenderedPageBreak/>
-        <w:t xml:space="preserve">Step 7 - Test the Azure Function </w:t>
+        <w:t>Step 7 - Test the Azure Function</w:t>
+      </w:r>
+      <w:bookmarkEnd w:id="11"/>
+      <w:r>
+        <w:t xml:space="preserve"> </w:t>
       </w:r>
     </w:p>
     <w:p>
@@ -11361,15 +11343,7 @@
         <w:ind w:right="766" w:hanging="360"/>
       </w:pPr>
       <w:r>
-        <w:t xml:space="preserve">Click the button with the folder icon to the right of the Files box. Select </w:t>
-      </w:r>
-      <w:proofErr w:type="gramStart"/>
-      <w:r>
-        <w:t>all of</w:t>
-      </w:r>
-      <w:proofErr w:type="gramEnd"/>
-      <w:r>
-        <w:t xml:space="preserve"> the files in this lab's "</w:t>
+        <w:t>Click the button with the folder icon to the right of the Files box. Select all of the files in this lab's "</w:t>
       </w:r>
       <w:r>
         <w:rPr>
@@ -11440,7 +11414,7 @@
                     </pic:cNvPicPr>
                   </pic:nvPicPr>
                   <pic:blipFill>
-                    <a:blip r:embed="rId65">
+                    <a:blip r:embed="rId62">
                       <a:extLst>
                         <a:ext uri="{28A0092B-C50C-407E-A947-70E740481C1C}">
                           <a14:useLocalDpi xmlns:a14="http://schemas.microsoft.com/office/drawing/2010/main" val="0"/>
@@ -11618,7 +11592,7 @@
                     </pic:cNvPicPr>
                   </pic:nvPicPr>
                   <pic:blipFill>
-                    <a:blip r:embed="rId66">
+                    <a:blip r:embed="rId63">
                       <a:extLst>
                         <a:ext uri="{28A0092B-C50C-407E-A947-70E740481C1C}">
                           <a14:useLocalDpi xmlns:a14="http://schemas.microsoft.com/office/drawing/2010/main" val="0"/>
@@ -11759,8 +11733,8 @@
       </w:pPr>
     </w:p>
     <w:sectPr>
-      <w:footerReference w:type="default" r:id="rId67"/>
-      <w:headerReference w:type="first" r:id="rId68"/>
+      <w:footerReference w:type="default" r:id="rId64"/>
+      <w:headerReference w:type="first" r:id="rId65"/>
       <w:pgSz w:w="12240" w:h="15840"/>
       <w:pgMar w:top="1440" w:right="1440" w:bottom="1440" w:left="1440" w:header="720" w:footer="720" w:gutter="0"/>
       <w:cols w:space="720"/>
@@ -16311,39 +16285,12 @@
   </w:num>
   <w:num w:numId="17">
     <w:abstractNumId w:val="8"/>
-    <w:lvlOverride w:ilvl="0"/>
-    <w:lvlOverride w:ilvl="1"/>
-    <w:lvlOverride w:ilvl="2"/>
-    <w:lvlOverride w:ilvl="3"/>
-    <w:lvlOverride w:ilvl="4"/>
-    <w:lvlOverride w:ilvl="5"/>
-    <w:lvlOverride w:ilvl="6"/>
-    <w:lvlOverride w:ilvl="7"/>
-    <w:lvlOverride w:ilvl="8"/>
   </w:num>
   <w:num w:numId="18">
     <w:abstractNumId w:val="10"/>
-    <w:lvlOverride w:ilvl="0"/>
-    <w:lvlOverride w:ilvl="1"/>
-    <w:lvlOverride w:ilvl="2"/>
-    <w:lvlOverride w:ilvl="3"/>
-    <w:lvlOverride w:ilvl="4"/>
-    <w:lvlOverride w:ilvl="5"/>
-    <w:lvlOverride w:ilvl="6"/>
-    <w:lvlOverride w:ilvl="7"/>
-    <w:lvlOverride w:ilvl="8"/>
   </w:num>
   <w:num w:numId="19">
     <w:abstractNumId w:val="1"/>
-    <w:lvlOverride w:ilvl="0"/>
-    <w:lvlOverride w:ilvl="1"/>
-    <w:lvlOverride w:ilvl="2"/>
-    <w:lvlOverride w:ilvl="3"/>
-    <w:lvlOverride w:ilvl="4"/>
-    <w:lvlOverride w:ilvl="5"/>
-    <w:lvlOverride w:ilvl="6"/>
-    <w:lvlOverride w:ilvl="7"/>
-    <w:lvlOverride w:ilvl="8"/>
   </w:num>
   <w:num w:numId="20">
     <w:abstractNumId w:val="13"/>
@@ -16587,15 +16534,6 @@
   </w:num>
   <w:num w:numId="28">
     <w:abstractNumId w:val="22"/>
-    <w:lvlOverride w:ilvl="0"/>
-    <w:lvlOverride w:ilvl="1"/>
-    <w:lvlOverride w:ilvl="2"/>
-    <w:lvlOverride w:ilvl="3"/>
-    <w:lvlOverride w:ilvl="4"/>
-    <w:lvlOverride w:ilvl="5"/>
-    <w:lvlOverride w:ilvl="6"/>
-    <w:lvlOverride w:ilvl="7"/>
-    <w:lvlOverride w:ilvl="8"/>
   </w:num>
   <w:num w:numId="29">
     <w:abstractNumId w:val="0"/>
@@ -17737,7 +17675,7 @@
 </file>
 
 <file path=customXml/itemProps1.xml><?xml version="1.0" encoding="utf-8"?>
-<ds:datastoreItem xmlns:ds="http://schemas.openxmlformats.org/officeDocument/2006/customXml" ds:itemID="{249AD2F9-6280-4257-9705-CB4DBF5E04CD}">
+<ds:datastoreItem xmlns:ds="http://schemas.openxmlformats.org/officeDocument/2006/customXml" ds:itemID="{231D7E4A-5B93-4937-A706-0124E4071A9F}">
   <ds:schemaRefs>
     <ds:schemaRef ds:uri="http://schemas.openxmlformats.org/officeDocument/2006/bibliography"/>
   </ds:schemaRefs>

</xml_diff>